<commit_message>
Updated all the files
</commit_message>
<xml_diff>
--- a/ODETTE PROJECT.docx
+++ b/ODETTE PROJECT.docx
@@ -123,6 +123,26 @@
         <w:pStyle w:val="ListParagraph"/>
         <w:numPr>
           <w:ilvl w:val="0"/>
+          <w:numId w:val="12"/>
+        </w:numPr>
+        <w:rPr>
+          <w:sz w:val="28"/>
+          <w:szCs w:val="28"/>
+        </w:rPr>
+      </w:pPr>
+      <w:r>
+        <w:rPr>
+          <w:sz w:val="28"/>
+          <w:szCs w:val="28"/>
+        </w:rPr>
+        <w:t>Learning how to install git to my computer</w:t>
+      </w:r>
+    </w:p>
+    <w:p>
+      <w:pPr>
+        <w:pStyle w:val="ListParagraph"/>
+        <w:numPr>
+          <w:ilvl w:val="0"/>
           <w:numId w:val="1"/>
         </w:numPr>
         <w:rPr>
@@ -135,73 +155,6 @@
           <w:sz w:val="28"/>
           <w:szCs w:val="28"/>
         </w:rPr>
-        <w:t xml:space="preserve">Arrive at 7:50am and ended at </w:t>
-      </w:r>
-      <w:r>
-        <w:rPr>
-          <w:sz w:val="28"/>
-          <w:szCs w:val="28"/>
-        </w:rPr>
-        <w:t>5:00pm</w:t>
-      </w:r>
-    </w:p>
-    <w:p>
-      <w:pPr>
-        <w:pStyle w:val="ListParagraph"/>
-        <w:numPr>
-          <w:ilvl w:val="0"/>
-          <w:numId w:val="1"/>
-        </w:numPr>
-        <w:rPr>
-          <w:sz w:val="28"/>
-          <w:szCs w:val="28"/>
-        </w:rPr>
-      </w:pPr>
-      <w:r>
-        <w:rPr>
-          <w:sz w:val="28"/>
-          <w:szCs w:val="28"/>
-        </w:rPr>
-        <w:t>Morning devotion.</w:t>
-      </w:r>
-    </w:p>
-    <w:p>
-      <w:pPr>
-        <w:pStyle w:val="ListParagraph"/>
-        <w:numPr>
-          <w:ilvl w:val="0"/>
-          <w:numId w:val="1"/>
-        </w:numPr>
-        <w:rPr>
-          <w:sz w:val="28"/>
-          <w:szCs w:val="28"/>
-        </w:rPr>
-      </w:pPr>
-      <w:r>
-        <w:rPr>
-          <w:sz w:val="28"/>
-          <w:szCs w:val="28"/>
-        </w:rPr>
-        <w:t>Learning how to install git to my computer</w:t>
-      </w:r>
-    </w:p>
-    <w:p>
-      <w:pPr>
-        <w:pStyle w:val="ListParagraph"/>
-        <w:numPr>
-          <w:ilvl w:val="0"/>
-          <w:numId w:val="1"/>
-        </w:numPr>
-        <w:rPr>
-          <w:sz w:val="28"/>
-          <w:szCs w:val="28"/>
-        </w:rPr>
-      </w:pPr>
-      <w:r>
-        <w:rPr>
-          <w:sz w:val="28"/>
-          <w:szCs w:val="28"/>
-        </w:rPr>
         <w:t>Learning how to verify if git is in your computer system</w:t>
       </w:r>
     </w:p>
@@ -578,6 +531,15 @@
         <w:rPr>
           <w:sz w:val="28"/>
           <w:szCs w:val="28"/>
+        </w:rPr>
+      </w:pPr>
+    </w:p>
+    <w:p>
+      <w:pPr>
+        <w:rPr>
+          <w:b/>
+          <w:sz w:val="36"/>
+          <w:szCs w:val="36"/>
         </w:rPr>
       </w:pPr>
     </w:p>
@@ -823,29 +785,131 @@
           <w:szCs w:val="28"/>
         </w:rPr>
       </w:pPr>
-      <w:r>
-        <w:rPr>
-          <w:sz w:val="28"/>
-          <w:szCs w:val="28"/>
-        </w:rPr>
-        <w:t>Assignment</w:t>
-      </w:r>
-    </w:p>
-    <w:p>
-      <w:pPr>
-        <w:rPr>
-          <w:sz w:val="28"/>
-          <w:szCs w:val="28"/>
-        </w:rPr>
-      </w:pPr>
-    </w:p>
-    <w:p>
-      <w:pPr>
-        <w:rPr>
-          <w:sz w:val="28"/>
-          <w:szCs w:val="28"/>
-        </w:rPr>
-      </w:pPr>
+    </w:p>
+    <w:p>
+      <w:pPr>
+        <w:rPr>
+          <w:b/>
+          <w:sz w:val="28"/>
+          <w:szCs w:val="28"/>
+        </w:rPr>
+      </w:pPr>
+      <w:r>
+        <w:rPr>
+          <w:b/>
+          <w:sz w:val="28"/>
+          <w:szCs w:val="28"/>
+        </w:rPr>
+        <w:t>ASSIGNMENT:</w:t>
+      </w:r>
+    </w:p>
+    <w:p>
+      <w:pPr>
+        <w:pStyle w:val="ListParagraph"/>
+        <w:numPr>
+          <w:ilvl w:val="0"/>
+          <w:numId w:val="6"/>
+        </w:numPr>
+        <w:rPr>
+          <w:sz w:val="28"/>
+          <w:szCs w:val="28"/>
+        </w:rPr>
+      </w:pPr>
+      <w:r>
+        <w:rPr>
+          <w:sz w:val="28"/>
+          <w:szCs w:val="28"/>
+        </w:rPr>
+        <w:t>Read the following</w:t>
+      </w:r>
+      <w:r>
+        <w:rPr>
+          <w:sz w:val="28"/>
+          <w:szCs w:val="28"/>
+        </w:rPr>
+        <w:t>.</w:t>
+      </w:r>
+      <w:r>
+        <w:rPr>
+          <w:sz w:val="28"/>
+          <w:szCs w:val="28"/>
+        </w:rPr>
+        <w:t xml:space="preserve"> </w:t>
+      </w:r>
+    </w:p>
+    <w:p>
+      <w:pPr>
+        <w:pStyle w:val="ListParagraph"/>
+        <w:numPr>
+          <w:ilvl w:val="0"/>
+          <w:numId w:val="6"/>
+        </w:numPr>
+        <w:rPr>
+          <w:sz w:val="28"/>
+          <w:szCs w:val="28"/>
+        </w:rPr>
+      </w:pPr>
+      <w:r>
+        <w:rPr>
+          <w:sz w:val="28"/>
+          <w:szCs w:val="28"/>
+        </w:rPr>
+        <w:t>Data modeling</w:t>
+      </w:r>
+      <w:r>
+        <w:rPr>
+          <w:sz w:val="28"/>
+          <w:szCs w:val="28"/>
+        </w:rPr>
+        <w:t>.</w:t>
+      </w:r>
+    </w:p>
+    <w:p>
+      <w:pPr>
+        <w:pStyle w:val="ListParagraph"/>
+        <w:numPr>
+          <w:ilvl w:val="0"/>
+          <w:numId w:val="6"/>
+        </w:numPr>
+        <w:rPr>
+          <w:sz w:val="28"/>
+          <w:szCs w:val="28"/>
+        </w:rPr>
+      </w:pPr>
+      <w:r>
+        <w:rPr>
+          <w:sz w:val="28"/>
+          <w:szCs w:val="28"/>
+        </w:rPr>
+        <w:t>The first Five steps of data modeling</w:t>
+      </w:r>
+      <w:r>
+        <w:rPr>
+          <w:sz w:val="28"/>
+          <w:szCs w:val="28"/>
+        </w:rPr>
+        <w:t>.</w:t>
+      </w:r>
+    </w:p>
+    <w:p>
+      <w:pPr>
+        <w:pStyle w:val="ListParagraph"/>
+        <w:numPr>
+          <w:ilvl w:val="0"/>
+          <w:numId w:val="6"/>
+        </w:numPr>
+        <w:rPr>
+          <w:sz w:val="28"/>
+          <w:szCs w:val="28"/>
+        </w:rPr>
+      </w:pPr>
+      <w:r>
+        <w:rPr>
+          <w:sz w:val="28"/>
+          <w:szCs w:val="28"/>
+        </w:rPr>
+        <w:t>The relationship diagram on database.</w:t>
+      </w:r>
     </w:p>
     <w:p>
       <w:pPr>
@@ -932,6 +996,990 @@
           <w:szCs w:val="28"/>
         </w:rPr>
         <w:t xml:space="preserve">Morning </w:t>
+      </w:r>
+      <w:r>
+        <w:rPr>
+          <w:sz w:val="28"/>
+          <w:szCs w:val="28"/>
+        </w:rPr>
+        <w:t>Devotion</w:t>
+      </w:r>
+      <w:r>
+        <w:rPr>
+          <w:sz w:val="28"/>
+          <w:szCs w:val="28"/>
+        </w:rPr>
+        <w:t>.</w:t>
+      </w:r>
+    </w:p>
+    <w:p>
+      <w:pPr>
+        <w:rPr>
+          <w:sz w:val="28"/>
+          <w:szCs w:val="28"/>
+        </w:rPr>
+      </w:pPr>
+      <w:r>
+        <w:rPr>
+          <w:sz w:val="28"/>
+          <w:szCs w:val="28"/>
+        </w:rPr>
+        <w:t xml:space="preserve">Revision on git. </w:t>
+      </w:r>
+    </w:p>
+    <w:p>
+      <w:pPr>
+        <w:rPr>
+          <w:sz w:val="28"/>
+          <w:szCs w:val="28"/>
+        </w:rPr>
+      </w:pPr>
+    </w:p>
+    <w:p>
+      <w:pPr>
+        <w:rPr>
+          <w:sz w:val="28"/>
+          <w:szCs w:val="28"/>
+        </w:rPr>
+      </w:pPr>
+    </w:p>
+    <w:p>
+      <w:pPr>
+        <w:rPr>
+          <w:sz w:val="28"/>
+          <w:szCs w:val="28"/>
+        </w:rPr>
+      </w:pPr>
+    </w:p>
+    <w:p>
+      <w:pPr>
+        <w:rPr>
+          <w:sz w:val="28"/>
+          <w:szCs w:val="28"/>
+        </w:rPr>
+      </w:pPr>
+    </w:p>
+    <w:p>
+      <w:pPr>
+        <w:rPr>
+          <w:sz w:val="28"/>
+          <w:szCs w:val="28"/>
+        </w:rPr>
+      </w:pPr>
+    </w:p>
+    <w:p>
+      <w:pPr>
+        <w:rPr>
+          <w:sz w:val="28"/>
+          <w:szCs w:val="28"/>
+        </w:rPr>
+      </w:pPr>
+    </w:p>
+    <w:p>
+      <w:pPr>
+        <w:rPr>
+          <w:sz w:val="28"/>
+          <w:szCs w:val="28"/>
+        </w:rPr>
+      </w:pPr>
+    </w:p>
+    <w:p>
+      <w:pPr>
+        <w:jc w:val="center"/>
+        <w:rPr>
+          <w:b/>
+          <w:sz w:val="36"/>
+          <w:szCs w:val="36"/>
+        </w:rPr>
+      </w:pPr>
+      <w:r>
+        <w:rPr>
+          <w:b/>
+          <w:sz w:val="36"/>
+          <w:szCs w:val="36"/>
+        </w:rPr>
+        <w:lastRenderedPageBreak/>
+        <w:t>INTERNSHIP WEEK TWO REPORT.</w:t>
+      </w:r>
+    </w:p>
+    <w:p>
+      <w:pPr>
+        <w:jc w:val="center"/>
+        <w:rPr>
+          <w:sz w:val="28"/>
+          <w:szCs w:val="28"/>
+        </w:rPr>
+      </w:pPr>
+      <w:r>
+        <w:rPr>
+          <w:sz w:val="36"/>
+          <w:szCs w:val="36"/>
+          <w:u w:val="single"/>
+        </w:rPr>
+        <w:t>Activities</w:t>
+      </w:r>
+    </w:p>
+    <w:p>
+      <w:pPr>
+        <w:rPr>
+          <w:sz w:val="28"/>
+          <w:szCs w:val="28"/>
+        </w:rPr>
+      </w:pPr>
+    </w:p>
+    <w:p>
+      <w:pPr>
+        <w:rPr>
+          <w:sz w:val="28"/>
+          <w:szCs w:val="28"/>
+        </w:rPr>
+      </w:pPr>
+      <w:r>
+        <w:rPr>
+          <w:b/>
+          <w:sz w:val="36"/>
+          <w:szCs w:val="36"/>
+        </w:rPr>
+        <w:t>DAY 1</w:t>
+      </w:r>
+      <w:r>
+        <w:rPr>
+          <w:sz w:val="28"/>
+          <w:szCs w:val="28"/>
+        </w:rPr>
+        <w:t>:</w:t>
+      </w:r>
+      <w:r>
+        <w:rPr>
+          <w:sz w:val="36"/>
+          <w:szCs w:val="36"/>
+        </w:rPr>
+        <w:t xml:space="preserve"> knowing</w:t>
+      </w:r>
+      <w:r>
+        <w:rPr>
+          <w:sz w:val="36"/>
+          <w:szCs w:val="36"/>
+        </w:rPr>
+        <w:t xml:space="preserve"> data modeling.</w:t>
+      </w:r>
+    </w:p>
+    <w:p>
+      <w:pPr>
+        <w:pStyle w:val="ListParagraph"/>
+        <w:numPr>
+          <w:ilvl w:val="0"/>
+          <w:numId w:val="7"/>
+        </w:numPr>
+        <w:rPr>
+          <w:sz w:val="28"/>
+          <w:szCs w:val="28"/>
+        </w:rPr>
+      </w:pPr>
+      <w:r>
+        <w:rPr>
+          <w:sz w:val="28"/>
+          <w:szCs w:val="28"/>
+        </w:rPr>
+        <w:t>Arrive at 7:50am and ended at 5:00pm</w:t>
+      </w:r>
+    </w:p>
+    <w:p>
+      <w:pPr>
+        <w:pStyle w:val="ListParagraph"/>
+        <w:numPr>
+          <w:ilvl w:val="0"/>
+          <w:numId w:val="7"/>
+        </w:numPr>
+        <w:rPr>
+          <w:sz w:val="28"/>
+          <w:szCs w:val="28"/>
+        </w:rPr>
+      </w:pPr>
+      <w:r>
+        <w:rPr>
+          <w:sz w:val="28"/>
+          <w:szCs w:val="28"/>
+        </w:rPr>
+        <w:t>Morning devotion.</w:t>
+      </w:r>
+    </w:p>
+    <w:p>
+      <w:pPr>
+        <w:rPr>
+          <w:b/>
+          <w:sz w:val="36"/>
+          <w:szCs w:val="36"/>
+          <w:u w:val="single"/>
+        </w:rPr>
+      </w:pPr>
+      <w:r>
+        <w:rPr>
+          <w:b/>
+          <w:sz w:val="36"/>
+          <w:szCs w:val="36"/>
+          <w:u w:val="single"/>
+        </w:rPr>
+        <w:t>Methodology</w:t>
+      </w:r>
+    </w:p>
+    <w:p>
+      <w:pPr>
+        <w:pStyle w:val="ListParagraph"/>
+        <w:numPr>
+          <w:ilvl w:val="0"/>
+          <w:numId w:val="7"/>
+        </w:numPr>
+        <w:rPr>
+          <w:sz w:val="28"/>
+          <w:szCs w:val="28"/>
+        </w:rPr>
+      </w:pPr>
+      <w:r>
+        <w:rPr>
+          <w:sz w:val="28"/>
+          <w:szCs w:val="28"/>
+        </w:rPr>
+        <w:t xml:space="preserve">There are two major methodologies used to create a data model: the Entity-Relationship (ER) approach and the Object Model. This document uses the Entity-Relationship approach. </w:t>
+      </w:r>
+    </w:p>
+    <w:p>
+      <w:pPr>
+        <w:ind w:firstLine="60"/>
+        <w:rPr>
+          <w:sz w:val="28"/>
+          <w:szCs w:val="28"/>
+        </w:rPr>
+      </w:pPr>
+    </w:p>
+    <w:p>
+      <w:pPr>
+        <w:pStyle w:val="ListParagraph"/>
+        <w:numPr>
+          <w:ilvl w:val="0"/>
+          <w:numId w:val="7"/>
+        </w:numPr>
+        <w:rPr>
+          <w:sz w:val="28"/>
+          <w:szCs w:val="28"/>
+        </w:rPr>
+      </w:pPr>
+      <w:r>
+        <w:rPr>
+          <w:sz w:val="28"/>
+          <w:szCs w:val="28"/>
+        </w:rPr>
+        <w:t xml:space="preserve">Data Modeling In the Context of Database Design Database design is defined as: "design the logical and physical structure of one or more databases to accommodate the information needs of the users in an organization for a defined set of applications". The design process roughly follows five steps: </w:t>
+      </w:r>
+    </w:p>
+    <w:p>
+      <w:pPr>
+        <w:pStyle w:val="ListParagraph"/>
+        <w:numPr>
+          <w:ilvl w:val="0"/>
+          <w:numId w:val="7"/>
+        </w:numPr>
+        <w:rPr>
+          <w:sz w:val="28"/>
+          <w:szCs w:val="28"/>
+        </w:rPr>
+      </w:pPr>
+      <w:r>
+        <w:rPr>
+          <w:sz w:val="28"/>
+          <w:szCs w:val="28"/>
+        </w:rPr>
+        <w:t>planning and analysis</w:t>
+      </w:r>
+    </w:p>
+    <w:p>
+      <w:pPr>
+        <w:pStyle w:val="ListParagraph"/>
+        <w:numPr>
+          <w:ilvl w:val="0"/>
+          <w:numId w:val="7"/>
+        </w:numPr>
+        <w:rPr>
+          <w:sz w:val="28"/>
+          <w:szCs w:val="28"/>
+        </w:rPr>
+      </w:pPr>
+      <w:r>
+        <w:rPr>
+          <w:sz w:val="28"/>
+          <w:szCs w:val="28"/>
+        </w:rPr>
+        <w:t xml:space="preserve">conceptual design </w:t>
+      </w:r>
+    </w:p>
+    <w:p>
+      <w:pPr>
+        <w:pStyle w:val="ListParagraph"/>
+        <w:numPr>
+          <w:ilvl w:val="0"/>
+          <w:numId w:val="7"/>
+        </w:numPr>
+        <w:rPr>
+          <w:sz w:val="28"/>
+          <w:szCs w:val="28"/>
+        </w:rPr>
+      </w:pPr>
+      <w:r>
+        <w:rPr>
+          <w:sz w:val="28"/>
+          <w:szCs w:val="28"/>
+        </w:rPr>
+        <w:t>logical design</w:t>
+      </w:r>
+    </w:p>
+    <w:p>
+      <w:pPr>
+        <w:pStyle w:val="ListParagraph"/>
+        <w:numPr>
+          <w:ilvl w:val="0"/>
+          <w:numId w:val="7"/>
+        </w:numPr>
+        <w:rPr>
+          <w:sz w:val="28"/>
+          <w:szCs w:val="28"/>
+        </w:rPr>
+      </w:pPr>
+      <w:r>
+        <w:rPr>
+          <w:sz w:val="28"/>
+          <w:szCs w:val="28"/>
+        </w:rPr>
+        <w:t xml:space="preserve">physical design </w:t>
+      </w:r>
+    </w:p>
+    <w:p>
+      <w:pPr>
+        <w:pStyle w:val="ListParagraph"/>
+        <w:numPr>
+          <w:ilvl w:val="0"/>
+          <w:numId w:val="7"/>
+        </w:numPr>
+        <w:rPr>
+          <w:sz w:val="28"/>
+          <w:szCs w:val="28"/>
+        </w:rPr>
+      </w:pPr>
+      <w:r>
+        <w:rPr>
+          <w:sz w:val="28"/>
+          <w:szCs w:val="28"/>
+        </w:rPr>
+        <w:t>implementation</w:t>
+      </w:r>
+    </w:p>
+    <w:p>
+      <w:pPr>
+        <w:pStyle w:val="ListParagraph"/>
+        <w:numPr>
+          <w:ilvl w:val="0"/>
+          <w:numId w:val="7"/>
+        </w:numPr>
+        <w:rPr>
+          <w:sz w:val="28"/>
+          <w:szCs w:val="28"/>
+        </w:rPr>
+      </w:pPr>
+      <w:r>
+        <w:rPr>
+          <w:sz w:val="28"/>
+          <w:szCs w:val="28"/>
+        </w:rPr>
+        <w:t>Group work to model a lost but found document on the database.</w:t>
+      </w:r>
+    </w:p>
+    <w:p>
+      <w:pPr>
+        <w:rPr>
+          <w:b/>
+          <w:sz w:val="28"/>
+          <w:szCs w:val="28"/>
+        </w:rPr>
+      </w:pPr>
+    </w:p>
+    <w:p>
+      <w:pPr>
+        <w:rPr>
+          <w:b/>
+          <w:sz w:val="28"/>
+          <w:szCs w:val="28"/>
+        </w:rPr>
+      </w:pPr>
+      <w:r>
+        <w:rPr>
+          <w:b/>
+          <w:sz w:val="28"/>
+          <w:szCs w:val="28"/>
+        </w:rPr>
+        <w:t>DAY 2</w:t>
+      </w:r>
+    </w:p>
+    <w:p>
+      <w:pPr>
+        <w:jc w:val="center"/>
+        <w:rPr>
+          <w:sz w:val="28"/>
+          <w:szCs w:val="28"/>
+        </w:rPr>
+      </w:pPr>
+      <w:r>
+        <w:rPr>
+          <w:sz w:val="36"/>
+          <w:szCs w:val="36"/>
+          <w:u w:val="single"/>
+        </w:rPr>
+        <w:t>Activities</w:t>
+      </w:r>
+    </w:p>
+    <w:p>
+      <w:pPr>
+        <w:pStyle w:val="ListParagraph"/>
+        <w:numPr>
+          <w:ilvl w:val="0"/>
+          <w:numId w:val="9"/>
+        </w:numPr>
+        <w:rPr>
+          <w:sz w:val="28"/>
+          <w:szCs w:val="28"/>
+        </w:rPr>
+      </w:pPr>
+      <w:r>
+        <w:rPr>
+          <w:sz w:val="28"/>
+          <w:szCs w:val="28"/>
+        </w:rPr>
+        <w:t>Arrive at 7:50am and ended at 5:00pm</w:t>
+      </w:r>
+    </w:p>
+    <w:p>
+      <w:pPr>
+        <w:pStyle w:val="ListParagraph"/>
+        <w:numPr>
+          <w:ilvl w:val="0"/>
+          <w:numId w:val="9"/>
+        </w:numPr>
+        <w:rPr>
+          <w:sz w:val="28"/>
+          <w:szCs w:val="28"/>
+        </w:rPr>
+      </w:pPr>
+      <w:r>
+        <w:rPr>
+          <w:sz w:val="28"/>
+          <w:szCs w:val="28"/>
+        </w:rPr>
+        <w:t>Morning devotion</w:t>
+      </w:r>
+    </w:p>
+    <w:p>
+      <w:pPr>
+        <w:pStyle w:val="ListParagraph"/>
+        <w:numPr>
+          <w:ilvl w:val="0"/>
+          <w:numId w:val="9"/>
+        </w:numPr>
+        <w:rPr>
+          <w:sz w:val="28"/>
+          <w:szCs w:val="28"/>
+        </w:rPr>
+      </w:pPr>
+      <w:r>
+        <w:rPr>
+          <w:sz w:val="28"/>
+          <w:szCs w:val="28"/>
+        </w:rPr>
+        <w:t>Continue with the group work project lost but found document.</w:t>
+      </w:r>
+    </w:p>
+    <w:p>
+      <w:pPr>
+        <w:pStyle w:val="ListParagraph"/>
+        <w:numPr>
+          <w:ilvl w:val="0"/>
+          <w:numId w:val="9"/>
+        </w:numPr>
+        <w:rPr>
+          <w:sz w:val="28"/>
+          <w:szCs w:val="28"/>
+        </w:rPr>
+      </w:pPr>
+      <w:r>
+        <w:rPr>
+          <w:sz w:val="28"/>
+          <w:szCs w:val="28"/>
+        </w:rPr>
+        <w:t xml:space="preserve">Using </w:t>
+      </w:r>
+      <w:r>
+        <w:rPr>
+          <w:sz w:val="28"/>
+          <w:szCs w:val="28"/>
+        </w:rPr>
+        <w:t>micro</w:t>
+      </w:r>
+      <w:r>
+        <w:rPr>
+          <w:sz w:val="28"/>
+          <w:szCs w:val="28"/>
+        </w:rPr>
+        <w:t xml:space="preserve"> soft </w:t>
+      </w:r>
+      <w:r>
+        <w:rPr>
+          <w:sz w:val="28"/>
+          <w:szCs w:val="28"/>
+        </w:rPr>
+        <w:t>Access</w:t>
+      </w:r>
+      <w:r>
+        <w:rPr>
+          <w:sz w:val="28"/>
+          <w:szCs w:val="28"/>
+        </w:rPr>
+        <w:t xml:space="preserve"> to </w:t>
+      </w:r>
+      <w:r>
+        <w:rPr>
+          <w:sz w:val="28"/>
+          <w:szCs w:val="28"/>
+        </w:rPr>
+        <w:t>design a database group work.</w:t>
+      </w:r>
+    </w:p>
+    <w:p>
+      <w:pPr>
+        <w:pStyle w:val="ListParagraph"/>
+        <w:numPr>
+          <w:ilvl w:val="0"/>
+          <w:numId w:val="9"/>
+        </w:numPr>
+        <w:rPr>
+          <w:sz w:val="28"/>
+          <w:szCs w:val="28"/>
+        </w:rPr>
+      </w:pPr>
+      <w:r>
+        <w:rPr>
+          <w:sz w:val="28"/>
+          <w:szCs w:val="28"/>
+        </w:rPr>
+        <w:t>Practicing HTML</w:t>
+      </w:r>
+    </w:p>
+    <w:p>
+      <w:pPr>
+        <w:rPr>
+          <w:b/>
+          <w:sz w:val="36"/>
+          <w:szCs w:val="36"/>
+        </w:rPr>
+      </w:pPr>
+      <w:r>
+        <w:rPr>
+          <w:b/>
+          <w:sz w:val="36"/>
+          <w:szCs w:val="36"/>
+        </w:rPr>
+        <w:lastRenderedPageBreak/>
+        <w:t>DAY 3</w:t>
+      </w:r>
+    </w:p>
+    <w:p>
+      <w:pPr>
+        <w:jc w:val="center"/>
+        <w:rPr>
+          <w:sz w:val="28"/>
+          <w:szCs w:val="28"/>
+        </w:rPr>
+      </w:pPr>
+      <w:r>
+        <w:rPr>
+          <w:sz w:val="36"/>
+          <w:szCs w:val="36"/>
+          <w:u w:val="single"/>
+        </w:rPr>
+        <w:t xml:space="preserve"> </w:t>
+      </w:r>
+      <w:r>
+        <w:rPr>
+          <w:sz w:val="36"/>
+          <w:szCs w:val="36"/>
+          <w:u w:val="single"/>
+        </w:rPr>
+        <w:t>Activities</w:t>
+      </w:r>
+    </w:p>
+    <w:p>
+      <w:pPr>
+        <w:pStyle w:val="ListParagraph"/>
+        <w:numPr>
+          <w:ilvl w:val="0"/>
+          <w:numId w:val="13"/>
+        </w:numPr>
+        <w:rPr>
+          <w:sz w:val="28"/>
+          <w:szCs w:val="28"/>
+        </w:rPr>
+      </w:pPr>
+      <w:r>
+        <w:rPr>
+          <w:sz w:val="28"/>
+          <w:szCs w:val="28"/>
+        </w:rPr>
+        <w:t>Arrive at 7:50am and ended at 5:00pm</w:t>
+      </w:r>
+      <w:r>
+        <w:rPr>
+          <w:sz w:val="28"/>
+          <w:szCs w:val="28"/>
+        </w:rPr>
+        <w:t>.</w:t>
+      </w:r>
+    </w:p>
+    <w:p>
+      <w:pPr>
+        <w:pStyle w:val="ListParagraph"/>
+        <w:numPr>
+          <w:ilvl w:val="0"/>
+          <w:numId w:val="10"/>
+        </w:numPr>
+        <w:rPr>
+          <w:sz w:val="28"/>
+          <w:szCs w:val="28"/>
+        </w:rPr>
+      </w:pPr>
+      <w:r>
+        <w:rPr>
+          <w:sz w:val="28"/>
+          <w:szCs w:val="28"/>
+        </w:rPr>
+        <w:t>Morning devotion</w:t>
+      </w:r>
+      <w:r>
+        <w:rPr>
+          <w:sz w:val="28"/>
+          <w:szCs w:val="28"/>
+        </w:rPr>
+        <w:t>.</w:t>
+      </w:r>
+    </w:p>
+    <w:p>
+      <w:pPr>
+        <w:pStyle w:val="ListParagraph"/>
+        <w:numPr>
+          <w:ilvl w:val="0"/>
+          <w:numId w:val="10"/>
+        </w:numPr>
+        <w:rPr>
+          <w:sz w:val="28"/>
+          <w:szCs w:val="28"/>
+        </w:rPr>
+      </w:pPr>
+      <w:r>
+        <w:rPr>
+          <w:sz w:val="28"/>
+          <w:szCs w:val="28"/>
+        </w:rPr>
+        <w:t>Practicing on git</w:t>
+      </w:r>
+      <w:r>
+        <w:rPr>
+          <w:sz w:val="28"/>
+          <w:szCs w:val="28"/>
+        </w:rPr>
+        <w:t>.</w:t>
+      </w:r>
+    </w:p>
+    <w:p>
+      <w:pPr>
+        <w:pStyle w:val="ListParagraph"/>
+        <w:numPr>
+          <w:ilvl w:val="0"/>
+          <w:numId w:val="10"/>
+        </w:numPr>
+        <w:rPr>
+          <w:sz w:val="28"/>
+          <w:szCs w:val="28"/>
+        </w:rPr>
+      </w:pPr>
+      <w:r>
+        <w:rPr>
+          <w:sz w:val="28"/>
+          <w:szCs w:val="28"/>
+        </w:rPr>
+        <w:t>Installing of My SQL.</w:t>
+      </w:r>
+    </w:p>
+    <w:p>
+      <w:pPr>
+        <w:pStyle w:val="ListParagraph"/>
+        <w:numPr>
+          <w:ilvl w:val="0"/>
+          <w:numId w:val="10"/>
+        </w:numPr>
+        <w:rPr>
+          <w:sz w:val="28"/>
+          <w:szCs w:val="28"/>
+        </w:rPr>
+      </w:pPr>
+      <w:r>
+        <w:rPr>
+          <w:sz w:val="28"/>
+          <w:szCs w:val="28"/>
+        </w:rPr>
+        <w:t>Using My SQL to design database (project lost but found document).</w:t>
+      </w:r>
+    </w:p>
+    <w:p>
+      <w:pPr>
+        <w:pStyle w:val="ListParagraph"/>
+        <w:numPr>
+          <w:ilvl w:val="0"/>
+          <w:numId w:val="10"/>
+        </w:numPr>
+        <w:rPr>
+          <w:sz w:val="28"/>
+          <w:szCs w:val="28"/>
+        </w:rPr>
+      </w:pPr>
+      <w:r>
+        <w:rPr>
+          <w:sz w:val="28"/>
+          <w:szCs w:val="28"/>
+        </w:rPr>
+        <w:t xml:space="preserve">The teacher did the correction on the lost but found </w:t>
+      </w:r>
+      <w:r>
+        <w:rPr>
+          <w:sz w:val="28"/>
+          <w:szCs w:val="28"/>
+        </w:rPr>
+        <w:t>document</w:t>
+      </w:r>
+      <w:r>
+        <w:rPr>
+          <w:sz w:val="28"/>
+          <w:szCs w:val="28"/>
+        </w:rPr>
+        <w:t xml:space="preserve"> and he give an assignment that we should add the method of payment </w:t>
+      </w:r>
+      <w:r>
+        <w:rPr>
+          <w:sz w:val="28"/>
+          <w:szCs w:val="28"/>
+        </w:rPr>
+        <w:t>on the design database.</w:t>
+      </w:r>
+    </w:p>
+    <w:p>
+      <w:pPr>
+        <w:rPr>
+          <w:sz w:val="28"/>
+          <w:szCs w:val="28"/>
+        </w:rPr>
+      </w:pPr>
+    </w:p>
+    <w:p>
+      <w:pPr>
+        <w:rPr>
+          <w:b/>
+          <w:sz w:val="36"/>
+          <w:szCs w:val="36"/>
+        </w:rPr>
+      </w:pPr>
+      <w:r>
+        <w:rPr>
+          <w:b/>
+          <w:sz w:val="36"/>
+          <w:szCs w:val="36"/>
+        </w:rPr>
+        <w:t>DAY 4</w:t>
+      </w:r>
+    </w:p>
+    <w:p>
+      <w:pPr>
+        <w:jc w:val="center"/>
+        <w:rPr>
+          <w:sz w:val="28"/>
+          <w:szCs w:val="28"/>
+        </w:rPr>
+      </w:pPr>
+      <w:r>
+        <w:rPr>
+          <w:sz w:val="36"/>
+          <w:szCs w:val="36"/>
+          <w:u w:val="single"/>
+        </w:rPr>
+        <w:t>Activities</w:t>
+      </w:r>
+    </w:p>
+    <w:p>
+      <w:pPr>
+        <w:pStyle w:val="ListParagraph"/>
+        <w:numPr>
+          <w:ilvl w:val="0"/>
+          <w:numId w:val="11"/>
+        </w:numPr>
+        <w:rPr>
+          <w:sz w:val="28"/>
+          <w:szCs w:val="28"/>
+        </w:rPr>
+      </w:pPr>
+      <w:r>
+        <w:rPr>
+          <w:sz w:val="28"/>
+          <w:szCs w:val="28"/>
+        </w:rPr>
+        <w:t>Arrive at 7:50am and ended at 5:00pm</w:t>
+      </w:r>
+    </w:p>
+    <w:p>
+      <w:pPr>
+        <w:pStyle w:val="ListParagraph"/>
+        <w:numPr>
+          <w:ilvl w:val="0"/>
+          <w:numId w:val="11"/>
+        </w:numPr>
+        <w:rPr>
+          <w:sz w:val="28"/>
+          <w:szCs w:val="28"/>
+        </w:rPr>
+      </w:pPr>
+      <w:r>
+        <w:rPr>
+          <w:sz w:val="28"/>
+          <w:szCs w:val="28"/>
+        </w:rPr>
+        <w:t>Morning devotion</w:t>
+      </w:r>
+    </w:p>
+    <w:p>
+      <w:pPr>
+        <w:pStyle w:val="ListParagraph"/>
+        <w:numPr>
+          <w:ilvl w:val="0"/>
+          <w:numId w:val="11"/>
+        </w:numPr>
+        <w:rPr>
+          <w:sz w:val="28"/>
+          <w:szCs w:val="28"/>
+        </w:rPr>
+      </w:pPr>
+      <w:r>
+        <w:rPr>
+          <w:sz w:val="28"/>
+          <w:szCs w:val="28"/>
+        </w:rPr>
+        <w:t>Group work adding the payment method on the design database.</w:t>
+      </w:r>
+    </w:p>
+    <w:p>
+      <w:pPr>
+        <w:pStyle w:val="ListParagraph"/>
+        <w:numPr>
+          <w:ilvl w:val="0"/>
+          <w:numId w:val="11"/>
+        </w:numPr>
+        <w:rPr>
+          <w:sz w:val="28"/>
+          <w:szCs w:val="28"/>
+        </w:rPr>
+      </w:pPr>
+      <w:r>
+        <w:rPr>
+          <w:sz w:val="28"/>
+          <w:szCs w:val="28"/>
+        </w:rPr>
+        <w:t>Learn html</w:t>
+      </w:r>
+    </w:p>
+    <w:p>
+      <w:pPr>
+        <w:pStyle w:val="ListParagraph"/>
+        <w:numPr>
+          <w:ilvl w:val="0"/>
+          <w:numId w:val="11"/>
+        </w:numPr>
+        <w:rPr>
+          <w:sz w:val="28"/>
+          <w:szCs w:val="28"/>
+        </w:rPr>
+      </w:pPr>
+      <w:r>
+        <w:rPr>
+          <w:sz w:val="28"/>
+          <w:szCs w:val="28"/>
+        </w:rPr>
+        <w:t>Using git to implement my project.</w:t>
+      </w:r>
+    </w:p>
+    <w:p>
+      <w:pPr>
+        <w:rPr>
+          <w:sz w:val="28"/>
+          <w:szCs w:val="28"/>
+        </w:rPr>
+      </w:pPr>
+    </w:p>
+    <w:p>
+      <w:pPr>
+        <w:rPr>
+          <w:sz w:val="28"/>
+          <w:szCs w:val="28"/>
+        </w:rPr>
+      </w:pPr>
+      <w:r>
+        <w:rPr>
+          <w:sz w:val="28"/>
+          <w:szCs w:val="28"/>
+        </w:rPr>
+        <w:t>DAY 5</w:t>
+      </w:r>
+    </w:p>
+    <w:p>
+      <w:pPr>
+        <w:rPr>
+          <w:sz w:val="28"/>
+          <w:szCs w:val="28"/>
+        </w:rPr>
+      </w:pPr>
+      <w:r>
+        <w:rPr>
+          <w:sz w:val="28"/>
+          <w:szCs w:val="28"/>
+        </w:rPr>
+        <w:t>Activities</w:t>
+      </w:r>
+    </w:p>
+    <w:p>
+      <w:pPr>
+        <w:pStyle w:val="ListParagraph"/>
+        <w:numPr>
+          <w:ilvl w:val="0"/>
+          <w:numId w:val="11"/>
+        </w:numPr>
+        <w:rPr>
+          <w:sz w:val="28"/>
+          <w:szCs w:val="28"/>
+        </w:rPr>
+      </w:pPr>
+      <w:r>
+        <w:rPr>
+          <w:sz w:val="28"/>
+          <w:szCs w:val="28"/>
+        </w:rPr>
+        <w:t xml:space="preserve">Arrive </w:t>
+      </w:r>
+      <w:r>
+        <w:rPr>
+          <w:sz w:val="28"/>
+          <w:szCs w:val="28"/>
+        </w:rPr>
+        <w:t>at 8:20</w:t>
       </w:r>
       <w:bookmarkStart w:id="0" w:name="_GoBack"/>
       <w:bookmarkEnd w:id="0"/>
@@ -940,7 +1988,7 @@
           <w:sz w:val="28"/>
           <w:szCs w:val="28"/>
         </w:rPr>
-        <w:t>Devotion</w:t>
+        <w:t>am and ended at 5:00pm</w:t>
       </w:r>
       <w:r>
         <w:rPr>
@@ -952,53 +2000,132 @@
     </w:p>
     <w:p>
       <w:pPr>
-        <w:rPr>
-          <w:sz w:val="28"/>
-          <w:szCs w:val="28"/>
-        </w:rPr>
-      </w:pPr>
-      <w:r>
-        <w:rPr>
-          <w:sz w:val="28"/>
-          <w:szCs w:val="28"/>
-        </w:rPr>
-        <w:t xml:space="preserve">Revision on git. </w:t>
-      </w:r>
-    </w:p>
-    <w:p>
-      <w:pPr>
-        <w:rPr>
-          <w:sz w:val="28"/>
-          <w:szCs w:val="28"/>
-        </w:rPr>
-      </w:pPr>
-    </w:p>
-    <w:p>
-      <w:pPr>
-        <w:rPr>
-          <w:sz w:val="28"/>
-          <w:szCs w:val="28"/>
-        </w:rPr>
-      </w:pPr>
-    </w:p>
-    <w:p>
-      <w:pPr>
-        <w:rPr>
-          <w:sz w:val="28"/>
-          <w:szCs w:val="28"/>
-        </w:rPr>
-      </w:pPr>
-    </w:p>
-    <w:p>
-      <w:pPr>
-        <w:rPr>
-          <w:sz w:val="28"/>
-          <w:szCs w:val="28"/>
-        </w:rPr>
-      </w:pPr>
-    </w:p>
-    <w:p>
-      <w:pPr>
+        <w:pStyle w:val="ListParagraph"/>
+        <w:numPr>
+          <w:ilvl w:val="0"/>
+          <w:numId w:val="11"/>
+        </w:numPr>
+        <w:rPr>
+          <w:sz w:val="28"/>
+          <w:szCs w:val="28"/>
+        </w:rPr>
+      </w:pPr>
+      <w:r>
+        <w:rPr>
+          <w:sz w:val="28"/>
+          <w:szCs w:val="28"/>
+        </w:rPr>
+        <w:t>Morning devotion</w:t>
+      </w:r>
+      <w:r>
+        <w:rPr>
+          <w:sz w:val="28"/>
+          <w:szCs w:val="28"/>
+        </w:rPr>
+        <w:t>.</w:t>
+      </w:r>
+    </w:p>
+    <w:p>
+      <w:pPr>
+        <w:pStyle w:val="ListParagraph"/>
+        <w:numPr>
+          <w:ilvl w:val="0"/>
+          <w:numId w:val="11"/>
+        </w:numPr>
+        <w:rPr>
+          <w:sz w:val="28"/>
+          <w:szCs w:val="28"/>
+        </w:rPr>
+      </w:pPr>
+      <w:r>
+        <w:rPr>
+          <w:sz w:val="28"/>
+          <w:szCs w:val="28"/>
+        </w:rPr>
+        <w:t>Working on my project “lost but found document”.</w:t>
+      </w:r>
+    </w:p>
+    <w:p>
+      <w:pPr>
+        <w:pStyle w:val="ListParagraph"/>
+        <w:numPr>
+          <w:ilvl w:val="0"/>
+          <w:numId w:val="11"/>
+        </w:numPr>
+        <w:rPr>
+          <w:sz w:val="28"/>
+          <w:szCs w:val="28"/>
+        </w:rPr>
+      </w:pPr>
+      <w:r>
+        <w:rPr>
+          <w:sz w:val="28"/>
+          <w:szCs w:val="28"/>
+        </w:rPr>
+        <w:t>Committing the project in git.</w:t>
+      </w:r>
+    </w:p>
+    <w:p>
+      <w:pPr>
+        <w:rPr>
+          <w:sz w:val="28"/>
+          <w:szCs w:val="28"/>
+        </w:rPr>
+      </w:pPr>
+    </w:p>
+    <w:p>
+      <w:pPr>
+        <w:rPr>
+          <w:sz w:val="28"/>
+          <w:szCs w:val="28"/>
+        </w:rPr>
+      </w:pPr>
+    </w:p>
+    <w:p>
+      <w:pPr>
+        <w:rPr>
+          <w:sz w:val="28"/>
+          <w:szCs w:val="28"/>
+        </w:rPr>
+      </w:pPr>
+    </w:p>
+    <w:p>
+      <w:pPr>
+        <w:rPr>
+          <w:sz w:val="28"/>
+          <w:szCs w:val="28"/>
+        </w:rPr>
+      </w:pPr>
+    </w:p>
+    <w:p>
+      <w:pPr>
+        <w:rPr>
+          <w:sz w:val="28"/>
+          <w:szCs w:val="28"/>
+        </w:rPr>
+      </w:pPr>
+    </w:p>
+    <w:p>
+      <w:pPr>
+        <w:pStyle w:val="ListParagraph"/>
+        <w:rPr>
+          <w:sz w:val="28"/>
+          <w:szCs w:val="28"/>
+        </w:rPr>
+      </w:pPr>
+    </w:p>
+    <w:p>
+      <w:pPr>
+        <w:pStyle w:val="ListParagraph"/>
+        <w:rPr>
+          <w:sz w:val="28"/>
+          <w:szCs w:val="28"/>
+        </w:rPr>
+      </w:pPr>
+    </w:p>
+    <w:p>
+      <w:pPr>
+        <w:ind w:left="360"/>
         <w:rPr>
           <w:sz w:val="28"/>
           <w:szCs w:val="28"/>
@@ -1084,6 +2211,119 @@
 <file path=word/numbering.xml><?xml version="1.0" encoding="utf-8"?>
 <w:numbering xmlns:wpc="http://schemas.microsoft.com/office/word/2010/wordprocessingCanvas" xmlns:cx="http://schemas.microsoft.com/office/drawing/2014/chartex" xmlns:cx1="http://schemas.microsoft.com/office/drawing/2015/9/8/chartex" xmlns:mc="http://schemas.openxmlformats.org/markup-compatibility/2006" xmlns:o="urn:schemas-microsoft-com:office:office" xmlns:r="http://schemas.openxmlformats.org/officeDocument/2006/relationships" xmlns:m="http://schemas.openxmlformats.org/officeDocument/2006/math" xmlns:v="urn:schemas-microsoft-com:vml" xmlns:wp14="http://schemas.microsoft.com/office/word/2010/wordprocessingDrawing" xmlns:wp="http://schemas.openxmlformats.org/drawingml/2006/wordprocessingDrawing" xmlns:w10="urn:schemas-microsoft-com:office:word" xmlns:w="http://schemas.openxmlformats.org/wordprocessingml/2006/main" xmlns:w14="http://schemas.microsoft.com/office/word/2010/wordml" xmlns:w15="http://schemas.microsoft.com/office/word/2012/wordml" xmlns:w16se="http://schemas.microsoft.com/office/word/2015/wordml/symex" xmlns:wpg="http://schemas.microsoft.com/office/word/2010/wordprocessingGroup" xmlns:wpi="http://schemas.microsoft.com/office/word/2010/wordprocessingInk" xmlns:wne="http://schemas.microsoft.com/office/word/2006/wordml" xmlns:wps="http://schemas.microsoft.com/office/word/2010/wordprocessingShape" mc:Ignorable="w14 w15 w16se wp14">
   <w:abstractNum w:abstractNumId="0" w15:restartNumberingAfterBreak="0">
+    <w:nsid w:val="07102140"/>
+    <w:multiLevelType w:val="hybridMultilevel"/>
+    <w:tmpl w:val="B62C2AE0"/>
+    <w:lvl w:ilvl="0" w:tplc="0409000B">
+      <w:start w:val="1"/>
+      <w:numFmt w:val="bullet"/>
+      <w:lvlText w:val=""/>
+      <w:lvlJc w:val="left"/>
+      <w:pPr>
+        <w:ind w:left="720" w:hanging="360"/>
+      </w:pPr>
+      <w:rPr>
+        <w:rFonts w:ascii="Wingdings" w:hAnsi="Wingdings" w:hint="default"/>
+      </w:rPr>
+    </w:lvl>
+    <w:lvl w:ilvl="1" w:tplc="04090003" w:tentative="1">
+      <w:start w:val="1"/>
+      <w:numFmt w:val="bullet"/>
+      <w:lvlText w:val="o"/>
+      <w:lvlJc w:val="left"/>
+      <w:pPr>
+        <w:ind w:left="1440" w:hanging="360"/>
+      </w:pPr>
+      <w:rPr>
+        <w:rFonts w:ascii="Courier New" w:hAnsi="Courier New" w:cs="Courier New" w:hint="default"/>
+      </w:rPr>
+    </w:lvl>
+    <w:lvl w:ilvl="2" w:tplc="04090005" w:tentative="1">
+      <w:start w:val="1"/>
+      <w:numFmt w:val="bullet"/>
+      <w:lvlText w:val=""/>
+      <w:lvlJc w:val="left"/>
+      <w:pPr>
+        <w:ind w:left="2160" w:hanging="360"/>
+      </w:pPr>
+      <w:rPr>
+        <w:rFonts w:ascii="Wingdings" w:hAnsi="Wingdings" w:hint="default"/>
+      </w:rPr>
+    </w:lvl>
+    <w:lvl w:ilvl="3" w:tplc="04090001" w:tentative="1">
+      <w:start w:val="1"/>
+      <w:numFmt w:val="bullet"/>
+      <w:lvlText w:val=""/>
+      <w:lvlJc w:val="left"/>
+      <w:pPr>
+        <w:ind w:left="2880" w:hanging="360"/>
+      </w:pPr>
+      <w:rPr>
+        <w:rFonts w:ascii="Symbol" w:hAnsi="Symbol" w:hint="default"/>
+      </w:rPr>
+    </w:lvl>
+    <w:lvl w:ilvl="4" w:tplc="04090003" w:tentative="1">
+      <w:start w:val="1"/>
+      <w:numFmt w:val="bullet"/>
+      <w:lvlText w:val="o"/>
+      <w:lvlJc w:val="left"/>
+      <w:pPr>
+        <w:ind w:left="3600" w:hanging="360"/>
+      </w:pPr>
+      <w:rPr>
+        <w:rFonts w:ascii="Courier New" w:hAnsi="Courier New" w:cs="Courier New" w:hint="default"/>
+      </w:rPr>
+    </w:lvl>
+    <w:lvl w:ilvl="5" w:tplc="04090005" w:tentative="1">
+      <w:start w:val="1"/>
+      <w:numFmt w:val="bullet"/>
+      <w:lvlText w:val=""/>
+      <w:lvlJc w:val="left"/>
+      <w:pPr>
+        <w:ind w:left="4320" w:hanging="360"/>
+      </w:pPr>
+      <w:rPr>
+        <w:rFonts w:ascii="Wingdings" w:hAnsi="Wingdings" w:hint="default"/>
+      </w:rPr>
+    </w:lvl>
+    <w:lvl w:ilvl="6" w:tplc="04090001" w:tentative="1">
+      <w:start w:val="1"/>
+      <w:numFmt w:val="bullet"/>
+      <w:lvlText w:val=""/>
+      <w:lvlJc w:val="left"/>
+      <w:pPr>
+        <w:ind w:left="5040" w:hanging="360"/>
+      </w:pPr>
+      <w:rPr>
+        <w:rFonts w:ascii="Symbol" w:hAnsi="Symbol" w:hint="default"/>
+      </w:rPr>
+    </w:lvl>
+    <w:lvl w:ilvl="7" w:tplc="04090003" w:tentative="1">
+      <w:start w:val="1"/>
+      <w:numFmt w:val="bullet"/>
+      <w:lvlText w:val="o"/>
+      <w:lvlJc w:val="left"/>
+      <w:pPr>
+        <w:ind w:left="5760" w:hanging="360"/>
+      </w:pPr>
+      <w:rPr>
+        <w:rFonts w:ascii="Courier New" w:hAnsi="Courier New" w:cs="Courier New" w:hint="default"/>
+      </w:rPr>
+    </w:lvl>
+    <w:lvl w:ilvl="8" w:tplc="04090005" w:tentative="1">
+      <w:start w:val="1"/>
+      <w:numFmt w:val="bullet"/>
+      <w:lvlText w:val=""/>
+      <w:lvlJc w:val="left"/>
+      <w:pPr>
+        <w:ind w:left="6480" w:hanging="360"/>
+      </w:pPr>
+      <w:rPr>
+        <w:rFonts w:ascii="Wingdings" w:hAnsi="Wingdings" w:hint="default"/>
+      </w:rPr>
+    </w:lvl>
+  </w:abstractNum>
+  <w:abstractNum w:abstractNumId="1" w15:restartNumberingAfterBreak="0">
     <w:nsid w:val="239303FF"/>
     <w:multiLevelType w:val="hybridMultilevel"/>
     <w:tmpl w:val="18EC93D2"/>
@@ -1196,7 +2436,459 @@
       </w:rPr>
     </w:lvl>
   </w:abstractNum>
-  <w:abstractNum w:abstractNumId="1" w15:restartNumberingAfterBreak="0">
+  <w:abstractNum w:abstractNumId="2" w15:restartNumberingAfterBreak="0">
+    <w:nsid w:val="245A5A5B"/>
+    <w:multiLevelType w:val="hybridMultilevel"/>
+    <w:tmpl w:val="3A3460AA"/>
+    <w:lvl w:ilvl="0" w:tplc="0409000B">
+      <w:start w:val="1"/>
+      <w:numFmt w:val="bullet"/>
+      <w:lvlText w:val=""/>
+      <w:lvlJc w:val="left"/>
+      <w:pPr>
+        <w:ind w:left="720" w:hanging="360"/>
+      </w:pPr>
+      <w:rPr>
+        <w:rFonts w:ascii="Wingdings" w:hAnsi="Wingdings" w:hint="default"/>
+      </w:rPr>
+    </w:lvl>
+    <w:lvl w:ilvl="1" w:tplc="04090003" w:tentative="1">
+      <w:start w:val="1"/>
+      <w:numFmt w:val="bullet"/>
+      <w:lvlText w:val="o"/>
+      <w:lvlJc w:val="left"/>
+      <w:pPr>
+        <w:ind w:left="1440" w:hanging="360"/>
+      </w:pPr>
+      <w:rPr>
+        <w:rFonts w:ascii="Courier New" w:hAnsi="Courier New" w:cs="Courier New" w:hint="default"/>
+      </w:rPr>
+    </w:lvl>
+    <w:lvl w:ilvl="2" w:tplc="04090005" w:tentative="1">
+      <w:start w:val="1"/>
+      <w:numFmt w:val="bullet"/>
+      <w:lvlText w:val=""/>
+      <w:lvlJc w:val="left"/>
+      <w:pPr>
+        <w:ind w:left="2160" w:hanging="360"/>
+      </w:pPr>
+      <w:rPr>
+        <w:rFonts w:ascii="Wingdings" w:hAnsi="Wingdings" w:hint="default"/>
+      </w:rPr>
+    </w:lvl>
+    <w:lvl w:ilvl="3" w:tplc="04090001" w:tentative="1">
+      <w:start w:val="1"/>
+      <w:numFmt w:val="bullet"/>
+      <w:lvlText w:val=""/>
+      <w:lvlJc w:val="left"/>
+      <w:pPr>
+        <w:ind w:left="2880" w:hanging="360"/>
+      </w:pPr>
+      <w:rPr>
+        <w:rFonts w:ascii="Symbol" w:hAnsi="Symbol" w:hint="default"/>
+      </w:rPr>
+    </w:lvl>
+    <w:lvl w:ilvl="4" w:tplc="04090003" w:tentative="1">
+      <w:start w:val="1"/>
+      <w:numFmt w:val="bullet"/>
+      <w:lvlText w:val="o"/>
+      <w:lvlJc w:val="left"/>
+      <w:pPr>
+        <w:ind w:left="3600" w:hanging="360"/>
+      </w:pPr>
+      <w:rPr>
+        <w:rFonts w:ascii="Courier New" w:hAnsi="Courier New" w:cs="Courier New" w:hint="default"/>
+      </w:rPr>
+    </w:lvl>
+    <w:lvl w:ilvl="5" w:tplc="04090005" w:tentative="1">
+      <w:start w:val="1"/>
+      <w:numFmt w:val="bullet"/>
+      <w:lvlText w:val=""/>
+      <w:lvlJc w:val="left"/>
+      <w:pPr>
+        <w:ind w:left="4320" w:hanging="360"/>
+      </w:pPr>
+      <w:rPr>
+        <w:rFonts w:ascii="Wingdings" w:hAnsi="Wingdings" w:hint="default"/>
+      </w:rPr>
+    </w:lvl>
+    <w:lvl w:ilvl="6" w:tplc="04090001" w:tentative="1">
+      <w:start w:val="1"/>
+      <w:numFmt w:val="bullet"/>
+      <w:lvlText w:val=""/>
+      <w:lvlJc w:val="left"/>
+      <w:pPr>
+        <w:ind w:left="5040" w:hanging="360"/>
+      </w:pPr>
+      <w:rPr>
+        <w:rFonts w:ascii="Symbol" w:hAnsi="Symbol" w:hint="default"/>
+      </w:rPr>
+    </w:lvl>
+    <w:lvl w:ilvl="7" w:tplc="04090003" w:tentative="1">
+      <w:start w:val="1"/>
+      <w:numFmt w:val="bullet"/>
+      <w:lvlText w:val="o"/>
+      <w:lvlJc w:val="left"/>
+      <w:pPr>
+        <w:ind w:left="5760" w:hanging="360"/>
+      </w:pPr>
+      <w:rPr>
+        <w:rFonts w:ascii="Courier New" w:hAnsi="Courier New" w:cs="Courier New" w:hint="default"/>
+      </w:rPr>
+    </w:lvl>
+    <w:lvl w:ilvl="8" w:tplc="04090005" w:tentative="1">
+      <w:start w:val="1"/>
+      <w:numFmt w:val="bullet"/>
+      <w:lvlText w:val=""/>
+      <w:lvlJc w:val="left"/>
+      <w:pPr>
+        <w:ind w:left="6480" w:hanging="360"/>
+      </w:pPr>
+      <w:rPr>
+        <w:rFonts w:ascii="Wingdings" w:hAnsi="Wingdings" w:hint="default"/>
+      </w:rPr>
+    </w:lvl>
+  </w:abstractNum>
+  <w:abstractNum w:abstractNumId="3" w15:restartNumberingAfterBreak="0">
+    <w:nsid w:val="28364792"/>
+    <w:multiLevelType w:val="hybridMultilevel"/>
+    <w:tmpl w:val="BBE27FA4"/>
+    <w:lvl w:ilvl="0" w:tplc="0409000B">
+      <w:start w:val="1"/>
+      <w:numFmt w:val="bullet"/>
+      <w:lvlText w:val=""/>
+      <w:lvlJc w:val="left"/>
+      <w:pPr>
+        <w:ind w:left="720" w:hanging="360"/>
+      </w:pPr>
+      <w:rPr>
+        <w:rFonts w:ascii="Wingdings" w:hAnsi="Wingdings" w:hint="default"/>
+      </w:rPr>
+    </w:lvl>
+    <w:lvl w:ilvl="1" w:tplc="04090003" w:tentative="1">
+      <w:start w:val="1"/>
+      <w:numFmt w:val="bullet"/>
+      <w:lvlText w:val="o"/>
+      <w:lvlJc w:val="left"/>
+      <w:pPr>
+        <w:ind w:left="1440" w:hanging="360"/>
+      </w:pPr>
+      <w:rPr>
+        <w:rFonts w:ascii="Courier New" w:hAnsi="Courier New" w:cs="Courier New" w:hint="default"/>
+      </w:rPr>
+    </w:lvl>
+    <w:lvl w:ilvl="2" w:tplc="04090005" w:tentative="1">
+      <w:start w:val="1"/>
+      <w:numFmt w:val="bullet"/>
+      <w:lvlText w:val=""/>
+      <w:lvlJc w:val="left"/>
+      <w:pPr>
+        <w:ind w:left="2160" w:hanging="360"/>
+      </w:pPr>
+      <w:rPr>
+        <w:rFonts w:ascii="Wingdings" w:hAnsi="Wingdings" w:hint="default"/>
+      </w:rPr>
+    </w:lvl>
+    <w:lvl w:ilvl="3" w:tplc="04090001" w:tentative="1">
+      <w:start w:val="1"/>
+      <w:numFmt w:val="bullet"/>
+      <w:lvlText w:val=""/>
+      <w:lvlJc w:val="left"/>
+      <w:pPr>
+        <w:ind w:left="2880" w:hanging="360"/>
+      </w:pPr>
+      <w:rPr>
+        <w:rFonts w:ascii="Symbol" w:hAnsi="Symbol" w:hint="default"/>
+      </w:rPr>
+    </w:lvl>
+    <w:lvl w:ilvl="4" w:tplc="04090003" w:tentative="1">
+      <w:start w:val="1"/>
+      <w:numFmt w:val="bullet"/>
+      <w:lvlText w:val="o"/>
+      <w:lvlJc w:val="left"/>
+      <w:pPr>
+        <w:ind w:left="3600" w:hanging="360"/>
+      </w:pPr>
+      <w:rPr>
+        <w:rFonts w:ascii="Courier New" w:hAnsi="Courier New" w:cs="Courier New" w:hint="default"/>
+      </w:rPr>
+    </w:lvl>
+    <w:lvl w:ilvl="5" w:tplc="04090005" w:tentative="1">
+      <w:start w:val="1"/>
+      <w:numFmt w:val="bullet"/>
+      <w:lvlText w:val=""/>
+      <w:lvlJc w:val="left"/>
+      <w:pPr>
+        <w:ind w:left="4320" w:hanging="360"/>
+      </w:pPr>
+      <w:rPr>
+        <w:rFonts w:ascii="Wingdings" w:hAnsi="Wingdings" w:hint="default"/>
+      </w:rPr>
+    </w:lvl>
+    <w:lvl w:ilvl="6" w:tplc="04090001" w:tentative="1">
+      <w:start w:val="1"/>
+      <w:numFmt w:val="bullet"/>
+      <w:lvlText w:val=""/>
+      <w:lvlJc w:val="left"/>
+      <w:pPr>
+        <w:ind w:left="5040" w:hanging="360"/>
+      </w:pPr>
+      <w:rPr>
+        <w:rFonts w:ascii="Symbol" w:hAnsi="Symbol" w:hint="default"/>
+      </w:rPr>
+    </w:lvl>
+    <w:lvl w:ilvl="7" w:tplc="04090003" w:tentative="1">
+      <w:start w:val="1"/>
+      <w:numFmt w:val="bullet"/>
+      <w:lvlText w:val="o"/>
+      <w:lvlJc w:val="left"/>
+      <w:pPr>
+        <w:ind w:left="5760" w:hanging="360"/>
+      </w:pPr>
+      <w:rPr>
+        <w:rFonts w:ascii="Courier New" w:hAnsi="Courier New" w:cs="Courier New" w:hint="default"/>
+      </w:rPr>
+    </w:lvl>
+    <w:lvl w:ilvl="8" w:tplc="04090005" w:tentative="1">
+      <w:start w:val="1"/>
+      <w:numFmt w:val="bullet"/>
+      <w:lvlText w:val=""/>
+      <w:lvlJc w:val="left"/>
+      <w:pPr>
+        <w:ind w:left="6480" w:hanging="360"/>
+      </w:pPr>
+      <w:rPr>
+        <w:rFonts w:ascii="Wingdings" w:hAnsi="Wingdings" w:hint="default"/>
+      </w:rPr>
+    </w:lvl>
+  </w:abstractNum>
+  <w:abstractNum w:abstractNumId="4" w15:restartNumberingAfterBreak="0">
+    <w:nsid w:val="2B9A7AA1"/>
+    <w:multiLevelType w:val="hybridMultilevel"/>
+    <w:tmpl w:val="6596A1F8"/>
+    <w:lvl w:ilvl="0" w:tplc="0409000B">
+      <w:start w:val="1"/>
+      <w:numFmt w:val="bullet"/>
+      <w:lvlText w:val=""/>
+      <w:lvlJc w:val="left"/>
+      <w:pPr>
+        <w:ind w:left="720" w:hanging="360"/>
+      </w:pPr>
+      <w:rPr>
+        <w:rFonts w:ascii="Wingdings" w:hAnsi="Wingdings" w:hint="default"/>
+      </w:rPr>
+    </w:lvl>
+    <w:lvl w:ilvl="1" w:tplc="04090003" w:tentative="1">
+      <w:start w:val="1"/>
+      <w:numFmt w:val="bullet"/>
+      <w:lvlText w:val="o"/>
+      <w:lvlJc w:val="left"/>
+      <w:pPr>
+        <w:ind w:left="1440" w:hanging="360"/>
+      </w:pPr>
+      <w:rPr>
+        <w:rFonts w:ascii="Courier New" w:hAnsi="Courier New" w:cs="Courier New" w:hint="default"/>
+      </w:rPr>
+    </w:lvl>
+    <w:lvl w:ilvl="2" w:tplc="04090005" w:tentative="1">
+      <w:start w:val="1"/>
+      <w:numFmt w:val="bullet"/>
+      <w:lvlText w:val=""/>
+      <w:lvlJc w:val="left"/>
+      <w:pPr>
+        <w:ind w:left="2160" w:hanging="360"/>
+      </w:pPr>
+      <w:rPr>
+        <w:rFonts w:ascii="Wingdings" w:hAnsi="Wingdings" w:hint="default"/>
+      </w:rPr>
+    </w:lvl>
+    <w:lvl w:ilvl="3" w:tplc="04090001" w:tentative="1">
+      <w:start w:val="1"/>
+      <w:numFmt w:val="bullet"/>
+      <w:lvlText w:val=""/>
+      <w:lvlJc w:val="left"/>
+      <w:pPr>
+        <w:ind w:left="2880" w:hanging="360"/>
+      </w:pPr>
+      <w:rPr>
+        <w:rFonts w:ascii="Symbol" w:hAnsi="Symbol" w:hint="default"/>
+      </w:rPr>
+    </w:lvl>
+    <w:lvl w:ilvl="4" w:tplc="04090003" w:tentative="1">
+      <w:start w:val="1"/>
+      <w:numFmt w:val="bullet"/>
+      <w:lvlText w:val="o"/>
+      <w:lvlJc w:val="left"/>
+      <w:pPr>
+        <w:ind w:left="3600" w:hanging="360"/>
+      </w:pPr>
+      <w:rPr>
+        <w:rFonts w:ascii="Courier New" w:hAnsi="Courier New" w:cs="Courier New" w:hint="default"/>
+      </w:rPr>
+    </w:lvl>
+    <w:lvl w:ilvl="5" w:tplc="04090005" w:tentative="1">
+      <w:start w:val="1"/>
+      <w:numFmt w:val="bullet"/>
+      <w:lvlText w:val=""/>
+      <w:lvlJc w:val="left"/>
+      <w:pPr>
+        <w:ind w:left="4320" w:hanging="360"/>
+      </w:pPr>
+      <w:rPr>
+        <w:rFonts w:ascii="Wingdings" w:hAnsi="Wingdings" w:hint="default"/>
+      </w:rPr>
+    </w:lvl>
+    <w:lvl w:ilvl="6" w:tplc="04090001" w:tentative="1">
+      <w:start w:val="1"/>
+      <w:numFmt w:val="bullet"/>
+      <w:lvlText w:val=""/>
+      <w:lvlJc w:val="left"/>
+      <w:pPr>
+        <w:ind w:left="5040" w:hanging="360"/>
+      </w:pPr>
+      <w:rPr>
+        <w:rFonts w:ascii="Symbol" w:hAnsi="Symbol" w:hint="default"/>
+      </w:rPr>
+    </w:lvl>
+    <w:lvl w:ilvl="7" w:tplc="04090003" w:tentative="1">
+      <w:start w:val="1"/>
+      <w:numFmt w:val="bullet"/>
+      <w:lvlText w:val="o"/>
+      <w:lvlJc w:val="left"/>
+      <w:pPr>
+        <w:ind w:left="5760" w:hanging="360"/>
+      </w:pPr>
+      <w:rPr>
+        <w:rFonts w:ascii="Courier New" w:hAnsi="Courier New" w:cs="Courier New" w:hint="default"/>
+      </w:rPr>
+    </w:lvl>
+    <w:lvl w:ilvl="8" w:tplc="04090005" w:tentative="1">
+      <w:start w:val="1"/>
+      <w:numFmt w:val="bullet"/>
+      <w:lvlText w:val=""/>
+      <w:lvlJc w:val="left"/>
+      <w:pPr>
+        <w:ind w:left="6480" w:hanging="360"/>
+      </w:pPr>
+      <w:rPr>
+        <w:rFonts w:ascii="Wingdings" w:hAnsi="Wingdings" w:hint="default"/>
+      </w:rPr>
+    </w:lvl>
+  </w:abstractNum>
+  <w:abstractNum w:abstractNumId="5" w15:restartNumberingAfterBreak="0">
+    <w:nsid w:val="30E862AE"/>
+    <w:multiLevelType w:val="hybridMultilevel"/>
+    <w:tmpl w:val="E2043080"/>
+    <w:lvl w:ilvl="0" w:tplc="04090001">
+      <w:start w:val="1"/>
+      <w:numFmt w:val="bullet"/>
+      <w:lvlText w:val=""/>
+      <w:lvlJc w:val="left"/>
+      <w:pPr>
+        <w:ind w:left="720" w:hanging="360"/>
+      </w:pPr>
+      <w:rPr>
+        <w:rFonts w:ascii="Symbol" w:hAnsi="Symbol" w:hint="default"/>
+      </w:rPr>
+    </w:lvl>
+    <w:lvl w:ilvl="1" w:tplc="04090003" w:tentative="1">
+      <w:start w:val="1"/>
+      <w:numFmt w:val="bullet"/>
+      <w:lvlText w:val="o"/>
+      <w:lvlJc w:val="left"/>
+      <w:pPr>
+        <w:ind w:left="1440" w:hanging="360"/>
+      </w:pPr>
+      <w:rPr>
+        <w:rFonts w:ascii="Courier New" w:hAnsi="Courier New" w:cs="Courier New" w:hint="default"/>
+      </w:rPr>
+    </w:lvl>
+    <w:lvl w:ilvl="2" w:tplc="04090005" w:tentative="1">
+      <w:start w:val="1"/>
+      <w:numFmt w:val="bullet"/>
+      <w:lvlText w:val=""/>
+      <w:lvlJc w:val="left"/>
+      <w:pPr>
+        <w:ind w:left="2160" w:hanging="360"/>
+      </w:pPr>
+      <w:rPr>
+        <w:rFonts w:ascii="Wingdings" w:hAnsi="Wingdings" w:hint="default"/>
+      </w:rPr>
+    </w:lvl>
+    <w:lvl w:ilvl="3" w:tplc="04090001" w:tentative="1">
+      <w:start w:val="1"/>
+      <w:numFmt w:val="bullet"/>
+      <w:lvlText w:val=""/>
+      <w:lvlJc w:val="left"/>
+      <w:pPr>
+        <w:ind w:left="2880" w:hanging="360"/>
+      </w:pPr>
+      <w:rPr>
+        <w:rFonts w:ascii="Symbol" w:hAnsi="Symbol" w:hint="default"/>
+      </w:rPr>
+    </w:lvl>
+    <w:lvl w:ilvl="4" w:tplc="04090003" w:tentative="1">
+      <w:start w:val="1"/>
+      <w:numFmt w:val="bullet"/>
+      <w:lvlText w:val="o"/>
+      <w:lvlJc w:val="left"/>
+      <w:pPr>
+        <w:ind w:left="3600" w:hanging="360"/>
+      </w:pPr>
+      <w:rPr>
+        <w:rFonts w:ascii="Courier New" w:hAnsi="Courier New" w:cs="Courier New" w:hint="default"/>
+      </w:rPr>
+    </w:lvl>
+    <w:lvl w:ilvl="5" w:tplc="04090005" w:tentative="1">
+      <w:start w:val="1"/>
+      <w:numFmt w:val="bullet"/>
+      <w:lvlText w:val=""/>
+      <w:lvlJc w:val="left"/>
+      <w:pPr>
+        <w:ind w:left="4320" w:hanging="360"/>
+      </w:pPr>
+      <w:rPr>
+        <w:rFonts w:ascii="Wingdings" w:hAnsi="Wingdings" w:hint="default"/>
+      </w:rPr>
+    </w:lvl>
+    <w:lvl w:ilvl="6" w:tplc="04090001" w:tentative="1">
+      <w:start w:val="1"/>
+      <w:numFmt w:val="bullet"/>
+      <w:lvlText w:val=""/>
+      <w:lvlJc w:val="left"/>
+      <w:pPr>
+        <w:ind w:left="5040" w:hanging="360"/>
+      </w:pPr>
+      <w:rPr>
+        <w:rFonts w:ascii="Symbol" w:hAnsi="Symbol" w:hint="default"/>
+      </w:rPr>
+    </w:lvl>
+    <w:lvl w:ilvl="7" w:tplc="04090003" w:tentative="1">
+      <w:start w:val="1"/>
+      <w:numFmt w:val="bullet"/>
+      <w:lvlText w:val="o"/>
+      <w:lvlJc w:val="left"/>
+      <w:pPr>
+        <w:ind w:left="5760" w:hanging="360"/>
+      </w:pPr>
+      <w:rPr>
+        <w:rFonts w:ascii="Courier New" w:hAnsi="Courier New" w:cs="Courier New" w:hint="default"/>
+      </w:rPr>
+    </w:lvl>
+    <w:lvl w:ilvl="8" w:tplc="04090005" w:tentative="1">
+      <w:start w:val="1"/>
+      <w:numFmt w:val="bullet"/>
+      <w:lvlText w:val=""/>
+      <w:lvlJc w:val="left"/>
+      <w:pPr>
+        <w:ind w:left="6480" w:hanging="360"/>
+      </w:pPr>
+      <w:rPr>
+        <w:rFonts w:ascii="Wingdings" w:hAnsi="Wingdings" w:hint="default"/>
+      </w:rPr>
+    </w:lvl>
+  </w:abstractNum>
+  <w:abstractNum w:abstractNumId="6" w15:restartNumberingAfterBreak="0">
     <w:nsid w:val="33573C57"/>
     <w:multiLevelType w:val="hybridMultilevel"/>
     <w:tmpl w:val="26F02710"/>
@@ -1309,7 +3001,7 @@
       </w:rPr>
     </w:lvl>
   </w:abstractNum>
-  <w:abstractNum w:abstractNumId="2" w15:restartNumberingAfterBreak="0">
+  <w:abstractNum w:abstractNumId="7" w15:restartNumberingAfterBreak="0">
     <w:nsid w:val="42DD6BF4"/>
     <w:multiLevelType w:val="hybridMultilevel"/>
     <w:tmpl w:val="5B100872"/>
@@ -1422,7 +3114,209 @@
       </w:rPr>
     </w:lvl>
   </w:abstractNum>
-  <w:abstractNum w:abstractNumId="3" w15:restartNumberingAfterBreak="0">
+  <w:abstractNum w:abstractNumId="8" w15:restartNumberingAfterBreak="0">
+    <w:nsid w:val="44077553"/>
+    <w:multiLevelType w:val="hybridMultilevel"/>
+    <w:tmpl w:val="768C41C0"/>
+    <w:lvl w:ilvl="0" w:tplc="0409000F">
+      <w:start w:val="1"/>
+      <w:numFmt w:val="decimal"/>
+      <w:lvlText w:val="%1."/>
+      <w:lvlJc w:val="left"/>
+      <w:pPr>
+        <w:ind w:left="720" w:hanging="360"/>
+      </w:pPr>
+      <w:rPr>
+        <w:rFonts w:hint="default"/>
+      </w:rPr>
+    </w:lvl>
+    <w:lvl w:ilvl="1" w:tplc="04090019" w:tentative="1">
+      <w:start w:val="1"/>
+      <w:numFmt w:val="lowerLetter"/>
+      <w:lvlText w:val="%2."/>
+      <w:lvlJc w:val="left"/>
+      <w:pPr>
+        <w:ind w:left="1440" w:hanging="360"/>
+      </w:pPr>
+    </w:lvl>
+    <w:lvl w:ilvl="2" w:tplc="0409001B" w:tentative="1">
+      <w:start w:val="1"/>
+      <w:numFmt w:val="lowerRoman"/>
+      <w:lvlText w:val="%3."/>
+      <w:lvlJc w:val="right"/>
+      <w:pPr>
+        <w:ind w:left="2160" w:hanging="180"/>
+      </w:pPr>
+    </w:lvl>
+    <w:lvl w:ilvl="3" w:tplc="0409000F" w:tentative="1">
+      <w:start w:val="1"/>
+      <w:numFmt w:val="decimal"/>
+      <w:lvlText w:val="%4."/>
+      <w:lvlJc w:val="left"/>
+      <w:pPr>
+        <w:ind w:left="2880" w:hanging="360"/>
+      </w:pPr>
+    </w:lvl>
+    <w:lvl w:ilvl="4" w:tplc="04090019" w:tentative="1">
+      <w:start w:val="1"/>
+      <w:numFmt w:val="lowerLetter"/>
+      <w:lvlText w:val="%5."/>
+      <w:lvlJc w:val="left"/>
+      <w:pPr>
+        <w:ind w:left="3600" w:hanging="360"/>
+      </w:pPr>
+    </w:lvl>
+    <w:lvl w:ilvl="5" w:tplc="0409001B" w:tentative="1">
+      <w:start w:val="1"/>
+      <w:numFmt w:val="lowerRoman"/>
+      <w:lvlText w:val="%6."/>
+      <w:lvlJc w:val="right"/>
+      <w:pPr>
+        <w:ind w:left="4320" w:hanging="180"/>
+      </w:pPr>
+    </w:lvl>
+    <w:lvl w:ilvl="6" w:tplc="0409000F" w:tentative="1">
+      <w:start w:val="1"/>
+      <w:numFmt w:val="decimal"/>
+      <w:lvlText w:val="%7."/>
+      <w:lvlJc w:val="left"/>
+      <w:pPr>
+        <w:ind w:left="5040" w:hanging="360"/>
+      </w:pPr>
+    </w:lvl>
+    <w:lvl w:ilvl="7" w:tplc="04090019" w:tentative="1">
+      <w:start w:val="1"/>
+      <w:numFmt w:val="lowerLetter"/>
+      <w:lvlText w:val="%8."/>
+      <w:lvlJc w:val="left"/>
+      <w:pPr>
+        <w:ind w:left="5760" w:hanging="360"/>
+      </w:pPr>
+    </w:lvl>
+    <w:lvl w:ilvl="8" w:tplc="0409001B" w:tentative="1">
+      <w:start w:val="1"/>
+      <w:numFmt w:val="lowerRoman"/>
+      <w:lvlText w:val="%9."/>
+      <w:lvlJc w:val="right"/>
+      <w:pPr>
+        <w:ind w:left="6480" w:hanging="180"/>
+      </w:pPr>
+    </w:lvl>
+  </w:abstractNum>
+  <w:abstractNum w:abstractNumId="9" w15:restartNumberingAfterBreak="0">
+    <w:nsid w:val="5CB37B8E"/>
+    <w:multiLevelType w:val="hybridMultilevel"/>
+    <w:tmpl w:val="99725764"/>
+    <w:lvl w:ilvl="0" w:tplc="0409000B">
+      <w:start w:val="1"/>
+      <w:numFmt w:val="bullet"/>
+      <w:lvlText w:val=""/>
+      <w:lvlJc w:val="left"/>
+      <w:pPr>
+        <w:ind w:left="720" w:hanging="360"/>
+      </w:pPr>
+      <w:rPr>
+        <w:rFonts w:ascii="Wingdings" w:hAnsi="Wingdings" w:hint="default"/>
+      </w:rPr>
+    </w:lvl>
+    <w:lvl w:ilvl="1" w:tplc="04090003" w:tentative="1">
+      <w:start w:val="1"/>
+      <w:numFmt w:val="bullet"/>
+      <w:lvlText w:val="o"/>
+      <w:lvlJc w:val="left"/>
+      <w:pPr>
+        <w:ind w:left="1440" w:hanging="360"/>
+      </w:pPr>
+      <w:rPr>
+        <w:rFonts w:ascii="Courier New" w:hAnsi="Courier New" w:cs="Courier New" w:hint="default"/>
+      </w:rPr>
+    </w:lvl>
+    <w:lvl w:ilvl="2" w:tplc="04090005" w:tentative="1">
+      <w:start w:val="1"/>
+      <w:numFmt w:val="bullet"/>
+      <w:lvlText w:val=""/>
+      <w:lvlJc w:val="left"/>
+      <w:pPr>
+        <w:ind w:left="2160" w:hanging="360"/>
+      </w:pPr>
+      <w:rPr>
+        <w:rFonts w:ascii="Wingdings" w:hAnsi="Wingdings" w:hint="default"/>
+      </w:rPr>
+    </w:lvl>
+    <w:lvl w:ilvl="3" w:tplc="04090001" w:tentative="1">
+      <w:start w:val="1"/>
+      <w:numFmt w:val="bullet"/>
+      <w:lvlText w:val=""/>
+      <w:lvlJc w:val="left"/>
+      <w:pPr>
+        <w:ind w:left="2880" w:hanging="360"/>
+      </w:pPr>
+      <w:rPr>
+        <w:rFonts w:ascii="Symbol" w:hAnsi="Symbol" w:hint="default"/>
+      </w:rPr>
+    </w:lvl>
+    <w:lvl w:ilvl="4" w:tplc="04090003" w:tentative="1">
+      <w:start w:val="1"/>
+      <w:numFmt w:val="bullet"/>
+      <w:lvlText w:val="o"/>
+      <w:lvlJc w:val="left"/>
+      <w:pPr>
+        <w:ind w:left="3600" w:hanging="360"/>
+      </w:pPr>
+      <w:rPr>
+        <w:rFonts w:ascii="Courier New" w:hAnsi="Courier New" w:cs="Courier New" w:hint="default"/>
+      </w:rPr>
+    </w:lvl>
+    <w:lvl w:ilvl="5" w:tplc="04090005" w:tentative="1">
+      <w:start w:val="1"/>
+      <w:numFmt w:val="bullet"/>
+      <w:lvlText w:val=""/>
+      <w:lvlJc w:val="left"/>
+      <w:pPr>
+        <w:ind w:left="4320" w:hanging="360"/>
+      </w:pPr>
+      <w:rPr>
+        <w:rFonts w:ascii="Wingdings" w:hAnsi="Wingdings" w:hint="default"/>
+      </w:rPr>
+    </w:lvl>
+    <w:lvl w:ilvl="6" w:tplc="04090001" w:tentative="1">
+      <w:start w:val="1"/>
+      <w:numFmt w:val="bullet"/>
+      <w:lvlText w:val=""/>
+      <w:lvlJc w:val="left"/>
+      <w:pPr>
+        <w:ind w:left="5040" w:hanging="360"/>
+      </w:pPr>
+      <w:rPr>
+        <w:rFonts w:ascii="Symbol" w:hAnsi="Symbol" w:hint="default"/>
+      </w:rPr>
+    </w:lvl>
+    <w:lvl w:ilvl="7" w:tplc="04090003" w:tentative="1">
+      <w:start w:val="1"/>
+      <w:numFmt w:val="bullet"/>
+      <w:lvlText w:val="o"/>
+      <w:lvlJc w:val="left"/>
+      <w:pPr>
+        <w:ind w:left="5760" w:hanging="360"/>
+      </w:pPr>
+      <w:rPr>
+        <w:rFonts w:ascii="Courier New" w:hAnsi="Courier New" w:cs="Courier New" w:hint="default"/>
+      </w:rPr>
+    </w:lvl>
+    <w:lvl w:ilvl="8" w:tplc="04090005" w:tentative="1">
+      <w:start w:val="1"/>
+      <w:numFmt w:val="bullet"/>
+      <w:lvlText w:val=""/>
+      <w:lvlJc w:val="left"/>
+      <w:pPr>
+        <w:ind w:left="6480" w:hanging="360"/>
+      </w:pPr>
+      <w:rPr>
+        <w:rFonts w:ascii="Wingdings" w:hAnsi="Wingdings" w:hint="default"/>
+      </w:rPr>
+    </w:lvl>
+  </w:abstractNum>
+  <w:abstractNum w:abstractNumId="10" w15:restartNumberingAfterBreak="0">
     <w:nsid w:val="6180484B"/>
     <w:multiLevelType w:val="hybridMultilevel"/>
     <w:tmpl w:val="4650DE04"/>
@@ -1535,17 +3429,270 @@
       </w:rPr>
     </w:lvl>
   </w:abstractNum>
+  <w:abstractNum w:abstractNumId="11" w15:restartNumberingAfterBreak="0">
+    <w:nsid w:val="62B27F70"/>
+    <w:multiLevelType w:val="hybridMultilevel"/>
+    <w:tmpl w:val="976A3988"/>
+    <w:lvl w:ilvl="0" w:tplc="0409000B">
+      <w:start w:val="1"/>
+      <w:numFmt w:val="bullet"/>
+      <w:lvlText w:val=""/>
+      <w:lvlJc w:val="left"/>
+      <w:pPr>
+        <w:ind w:left="720" w:hanging="360"/>
+      </w:pPr>
+      <w:rPr>
+        <w:rFonts w:ascii="Wingdings" w:hAnsi="Wingdings" w:hint="default"/>
+      </w:rPr>
+    </w:lvl>
+    <w:lvl w:ilvl="1" w:tplc="04090003" w:tentative="1">
+      <w:start w:val="1"/>
+      <w:numFmt w:val="bullet"/>
+      <w:lvlText w:val="o"/>
+      <w:lvlJc w:val="left"/>
+      <w:pPr>
+        <w:ind w:left="1440" w:hanging="360"/>
+      </w:pPr>
+      <w:rPr>
+        <w:rFonts w:ascii="Courier New" w:hAnsi="Courier New" w:cs="Courier New" w:hint="default"/>
+      </w:rPr>
+    </w:lvl>
+    <w:lvl w:ilvl="2" w:tplc="04090005" w:tentative="1">
+      <w:start w:val="1"/>
+      <w:numFmt w:val="bullet"/>
+      <w:lvlText w:val=""/>
+      <w:lvlJc w:val="left"/>
+      <w:pPr>
+        <w:ind w:left="2160" w:hanging="360"/>
+      </w:pPr>
+      <w:rPr>
+        <w:rFonts w:ascii="Wingdings" w:hAnsi="Wingdings" w:hint="default"/>
+      </w:rPr>
+    </w:lvl>
+    <w:lvl w:ilvl="3" w:tplc="04090001" w:tentative="1">
+      <w:start w:val="1"/>
+      <w:numFmt w:val="bullet"/>
+      <w:lvlText w:val=""/>
+      <w:lvlJc w:val="left"/>
+      <w:pPr>
+        <w:ind w:left="2880" w:hanging="360"/>
+      </w:pPr>
+      <w:rPr>
+        <w:rFonts w:ascii="Symbol" w:hAnsi="Symbol" w:hint="default"/>
+      </w:rPr>
+    </w:lvl>
+    <w:lvl w:ilvl="4" w:tplc="04090003" w:tentative="1">
+      <w:start w:val="1"/>
+      <w:numFmt w:val="bullet"/>
+      <w:lvlText w:val="o"/>
+      <w:lvlJc w:val="left"/>
+      <w:pPr>
+        <w:ind w:left="3600" w:hanging="360"/>
+      </w:pPr>
+      <w:rPr>
+        <w:rFonts w:ascii="Courier New" w:hAnsi="Courier New" w:cs="Courier New" w:hint="default"/>
+      </w:rPr>
+    </w:lvl>
+    <w:lvl w:ilvl="5" w:tplc="04090005" w:tentative="1">
+      <w:start w:val="1"/>
+      <w:numFmt w:val="bullet"/>
+      <w:lvlText w:val=""/>
+      <w:lvlJc w:val="left"/>
+      <w:pPr>
+        <w:ind w:left="4320" w:hanging="360"/>
+      </w:pPr>
+      <w:rPr>
+        <w:rFonts w:ascii="Wingdings" w:hAnsi="Wingdings" w:hint="default"/>
+      </w:rPr>
+    </w:lvl>
+    <w:lvl w:ilvl="6" w:tplc="04090001" w:tentative="1">
+      <w:start w:val="1"/>
+      <w:numFmt w:val="bullet"/>
+      <w:lvlText w:val=""/>
+      <w:lvlJc w:val="left"/>
+      <w:pPr>
+        <w:ind w:left="5040" w:hanging="360"/>
+      </w:pPr>
+      <w:rPr>
+        <w:rFonts w:ascii="Symbol" w:hAnsi="Symbol" w:hint="default"/>
+      </w:rPr>
+    </w:lvl>
+    <w:lvl w:ilvl="7" w:tplc="04090003" w:tentative="1">
+      <w:start w:val="1"/>
+      <w:numFmt w:val="bullet"/>
+      <w:lvlText w:val="o"/>
+      <w:lvlJc w:val="left"/>
+      <w:pPr>
+        <w:ind w:left="5760" w:hanging="360"/>
+      </w:pPr>
+      <w:rPr>
+        <w:rFonts w:ascii="Courier New" w:hAnsi="Courier New" w:cs="Courier New" w:hint="default"/>
+      </w:rPr>
+    </w:lvl>
+    <w:lvl w:ilvl="8" w:tplc="04090005" w:tentative="1">
+      <w:start w:val="1"/>
+      <w:numFmt w:val="bullet"/>
+      <w:lvlText w:val=""/>
+      <w:lvlJc w:val="left"/>
+      <w:pPr>
+        <w:ind w:left="6480" w:hanging="360"/>
+      </w:pPr>
+      <w:rPr>
+        <w:rFonts w:ascii="Wingdings" w:hAnsi="Wingdings" w:hint="default"/>
+      </w:rPr>
+    </w:lvl>
+  </w:abstractNum>
+  <w:abstractNum w:abstractNumId="12" w15:restartNumberingAfterBreak="0">
+    <w:nsid w:val="6E3A7E4C"/>
+    <w:multiLevelType w:val="hybridMultilevel"/>
+    <w:tmpl w:val="80C0D28C"/>
+    <w:lvl w:ilvl="0" w:tplc="04090001">
+      <w:start w:val="1"/>
+      <w:numFmt w:val="bullet"/>
+      <w:lvlText w:val=""/>
+      <w:lvlJc w:val="left"/>
+      <w:pPr>
+        <w:ind w:left="720" w:hanging="360"/>
+      </w:pPr>
+      <w:rPr>
+        <w:rFonts w:ascii="Symbol" w:hAnsi="Symbol" w:hint="default"/>
+      </w:rPr>
+    </w:lvl>
+    <w:lvl w:ilvl="1" w:tplc="04090003" w:tentative="1">
+      <w:start w:val="1"/>
+      <w:numFmt w:val="bullet"/>
+      <w:lvlText w:val="o"/>
+      <w:lvlJc w:val="left"/>
+      <w:pPr>
+        <w:ind w:left="1440" w:hanging="360"/>
+      </w:pPr>
+      <w:rPr>
+        <w:rFonts w:ascii="Courier New" w:hAnsi="Courier New" w:cs="Courier New" w:hint="default"/>
+      </w:rPr>
+    </w:lvl>
+    <w:lvl w:ilvl="2" w:tplc="04090005" w:tentative="1">
+      <w:start w:val="1"/>
+      <w:numFmt w:val="bullet"/>
+      <w:lvlText w:val=""/>
+      <w:lvlJc w:val="left"/>
+      <w:pPr>
+        <w:ind w:left="2160" w:hanging="360"/>
+      </w:pPr>
+      <w:rPr>
+        <w:rFonts w:ascii="Wingdings" w:hAnsi="Wingdings" w:hint="default"/>
+      </w:rPr>
+    </w:lvl>
+    <w:lvl w:ilvl="3" w:tplc="04090001" w:tentative="1">
+      <w:start w:val="1"/>
+      <w:numFmt w:val="bullet"/>
+      <w:lvlText w:val=""/>
+      <w:lvlJc w:val="left"/>
+      <w:pPr>
+        <w:ind w:left="2880" w:hanging="360"/>
+      </w:pPr>
+      <w:rPr>
+        <w:rFonts w:ascii="Symbol" w:hAnsi="Symbol" w:hint="default"/>
+      </w:rPr>
+    </w:lvl>
+    <w:lvl w:ilvl="4" w:tplc="04090003" w:tentative="1">
+      <w:start w:val="1"/>
+      <w:numFmt w:val="bullet"/>
+      <w:lvlText w:val="o"/>
+      <w:lvlJc w:val="left"/>
+      <w:pPr>
+        <w:ind w:left="3600" w:hanging="360"/>
+      </w:pPr>
+      <w:rPr>
+        <w:rFonts w:ascii="Courier New" w:hAnsi="Courier New" w:cs="Courier New" w:hint="default"/>
+      </w:rPr>
+    </w:lvl>
+    <w:lvl w:ilvl="5" w:tplc="04090005" w:tentative="1">
+      <w:start w:val="1"/>
+      <w:numFmt w:val="bullet"/>
+      <w:lvlText w:val=""/>
+      <w:lvlJc w:val="left"/>
+      <w:pPr>
+        <w:ind w:left="4320" w:hanging="360"/>
+      </w:pPr>
+      <w:rPr>
+        <w:rFonts w:ascii="Wingdings" w:hAnsi="Wingdings" w:hint="default"/>
+      </w:rPr>
+    </w:lvl>
+    <w:lvl w:ilvl="6" w:tplc="04090001" w:tentative="1">
+      <w:start w:val="1"/>
+      <w:numFmt w:val="bullet"/>
+      <w:lvlText w:val=""/>
+      <w:lvlJc w:val="left"/>
+      <w:pPr>
+        <w:ind w:left="5040" w:hanging="360"/>
+      </w:pPr>
+      <w:rPr>
+        <w:rFonts w:ascii="Symbol" w:hAnsi="Symbol" w:hint="default"/>
+      </w:rPr>
+    </w:lvl>
+    <w:lvl w:ilvl="7" w:tplc="04090003" w:tentative="1">
+      <w:start w:val="1"/>
+      <w:numFmt w:val="bullet"/>
+      <w:lvlText w:val="o"/>
+      <w:lvlJc w:val="left"/>
+      <w:pPr>
+        <w:ind w:left="5760" w:hanging="360"/>
+      </w:pPr>
+      <w:rPr>
+        <w:rFonts w:ascii="Courier New" w:hAnsi="Courier New" w:cs="Courier New" w:hint="default"/>
+      </w:rPr>
+    </w:lvl>
+    <w:lvl w:ilvl="8" w:tplc="04090005" w:tentative="1">
+      <w:start w:val="1"/>
+      <w:numFmt w:val="bullet"/>
+      <w:lvlText w:val=""/>
+      <w:lvlJc w:val="left"/>
+      <w:pPr>
+        <w:ind w:left="6480" w:hanging="360"/>
+      </w:pPr>
+      <w:rPr>
+        <w:rFonts w:ascii="Wingdings" w:hAnsi="Wingdings" w:hint="default"/>
+      </w:rPr>
+    </w:lvl>
+  </w:abstractNum>
   <w:num w:numId="1">
+    <w:abstractNumId w:val="7"/>
+  </w:num>
+  <w:num w:numId="2">
+    <w:abstractNumId w:val="6"/>
+  </w:num>
+  <w:num w:numId="3">
+    <w:abstractNumId w:val="1"/>
+  </w:num>
+  <w:num w:numId="4">
+    <w:abstractNumId w:val="10"/>
+  </w:num>
+  <w:num w:numId="5">
+    <w:abstractNumId w:val="5"/>
+  </w:num>
+  <w:num w:numId="6">
     <w:abstractNumId w:val="2"/>
   </w:num>
-  <w:num w:numId="2">
-    <w:abstractNumId w:val="1"/>
+  <w:num w:numId="7">
+    <w:abstractNumId w:val="4"/>
   </w:num>
-  <w:num w:numId="3">
+  <w:num w:numId="8">
+    <w:abstractNumId w:val="8"/>
+  </w:num>
+  <w:num w:numId="9">
+    <w:abstractNumId w:val="9"/>
+  </w:num>
+  <w:num w:numId="10">
     <w:abstractNumId w:val="0"/>
   </w:num>
-  <w:num w:numId="4">
+  <w:num w:numId="11">
     <w:abstractNumId w:val="3"/>
+  </w:num>
+  <w:num w:numId="12">
+    <w:abstractNumId w:val="12"/>
+  </w:num>
+  <w:num w:numId="13">
+    <w:abstractNumId w:val="11"/>
   </w:num>
 </w:numbering>
 </file>
@@ -1943,6 +4090,7 @@
   <w:style w:type="paragraph" w:default="1" w:styleId="Normal">
     <w:name w:val="Normal"/>
     <w:qFormat/>
+    <w:rsid w:val="00F70301"/>
   </w:style>
   <w:style w:type="character" w:default="1" w:styleId="DefaultParagraphFont">
     <w:name w:val="Default Paragraph Font"/>
@@ -2295,7 +4443,7 @@
 </file>
 
 <file path=customXml/itemProps1.xml><?xml version="1.0" encoding="utf-8"?>
-<ds:datastoreItem xmlns:ds="http://schemas.openxmlformats.org/officeDocument/2006/customXml" ds:itemID="{6EDED6F5-7CA2-4D3C-A59E-EE8DD3588EDA}">
+<ds:datastoreItem xmlns:ds="http://schemas.openxmlformats.org/officeDocument/2006/customXml" ds:itemID="{86362923-0831-4A32-946C-FC49E4043895}">
   <ds:schemaRefs>
     <ds:schemaRef ds:uri="http://schemas.openxmlformats.org/officeDocument/2006/bibliography"/>
   </ds:schemaRefs>

</xml_diff>